<commit_message>
Penambahan gambar pada internet-backbone
</commit_message>
<xml_diff>
--- a/internet-backbone.docx
+++ b/internet-backbone.docx
@@ -28,6 +28,60 @@
           <w:rStyle w:val="hps"/>
         </w:rPr>
       </w:pPr>
+    </w:p>
+    <w:p>
+      <w:pPr>
+        <w:rPr>
+          <w:rStyle w:val="hps"/>
+        </w:rPr>
+      </w:pPr>
+      <w:r>
+        <w:rPr>
+          <w:noProof/>
+          <w:lang w:eastAsia="id-ID"/>
+        </w:rPr>
+        <w:drawing>
+          <wp:inline distT="0" distB="0" distL="0" distR="0" wp14:anchorId="3FF41B2D" wp14:editId="12C35D99">
+            <wp:extent cx="5731510" cy="5149850"/>
+            <wp:effectExtent l="0" t="0" r="2540" b="0"/>
+            <wp:docPr id="1" name="Picture 1"/>
+            <wp:cNvGraphicFramePr>
+              <a:graphicFrameLocks xmlns:a="http://schemas.openxmlformats.org/drawingml/2006/main" noChangeAspect="1"/>
+            </wp:cNvGraphicFramePr>
+            <a:graphic xmlns:a="http://schemas.openxmlformats.org/drawingml/2006/main">
+              <a:graphicData uri="http://schemas.openxmlformats.org/drawingml/2006/picture">
+                <pic:pic xmlns:pic="http://schemas.openxmlformats.org/drawingml/2006/picture">
+                  <pic:nvPicPr>
+                    <pic:cNvPr id="0" name="internet-backbone hirarkis.jpg"/>
+                    <pic:cNvPicPr/>
+                  </pic:nvPicPr>
+                  <pic:blipFill>
+                    <a:blip r:embed="rId6">
+                      <a:extLst>
+                        <a:ext uri="{28A0092B-C50C-407E-A947-70E740481C1C}">
+                          <a14:useLocalDpi xmlns:a14="http://schemas.microsoft.com/office/drawing/2010/main" val="0"/>
+                        </a:ext>
+                      </a:extLst>
+                    </a:blip>
+                    <a:stretch>
+                      <a:fillRect/>
+                    </a:stretch>
+                  </pic:blipFill>
+                  <pic:spPr>
+                    <a:xfrm>
+                      <a:off x="0" y="0"/>
+                      <a:ext cx="5731510" cy="5149850"/>
+                    </a:xfrm>
+                    <a:prstGeom prst="rect">
+                      <a:avLst/>
+                    </a:prstGeom>
+                  </pic:spPr>
+                </pic:pic>
+              </a:graphicData>
+            </a:graphic>
+          </wp:inline>
+        </w:drawing>
+      </w:r>
     </w:p>
     <w:p>
       <w:pPr>
@@ -44,69 +98,63 @@
         <w:rPr>
           <w:rStyle w:val="hps"/>
         </w:rPr>
-        <w:t>A</w:t>
-      </w:r>
-      <w:r>
+        <w:t>Apa itu Internet Backbone ?</w:t>
+      </w:r>
+    </w:p>
+    <w:p>
+      <w:pPr>
         <w:rPr>
           <w:rStyle w:val="hps"/>
         </w:rPr>
-        <w:t>pa itu Internet Backbone ?</w:t>
-      </w:r>
-    </w:p>
-    <w:p>
-      <w:pPr>
+      </w:pPr>
+      <w:r>
         <w:rPr>
           <w:rStyle w:val="hps"/>
         </w:rPr>
-      </w:pPr>
+        <w:t>Dalam ilmu jaringan, backbone merupakan</w:t>
+      </w:r>
       <w:r>
         <w:rPr>
           <w:rStyle w:val="hps"/>
         </w:rPr>
-        <w:t>Dalam ilmu jaringan, backbone merupakan</w:t>
+        <w:t xml:space="preserve"> suatu istilah yang mengacu pada</w:t>
       </w:r>
       <w:r>
         <w:rPr>
           <w:rStyle w:val="hps"/>
         </w:rPr>
-        <w:t xml:space="preserve"> suatu istilah yang mengacu pada</w:t>
-      </w:r>
+        <w:t xml:space="preserve"> jalur utama dalam sebuah jaringan.</w:t>
+      </w:r>
+    </w:p>
+    <w:p>
       <w:r>
         <w:rPr>
           <w:rStyle w:val="hps"/>
         </w:rPr>
-        <w:t xml:space="preserve"> jalur utama dalam sebuah jaringan.</w:t>
-      </w:r>
-    </w:p>
-    <w:p>
+        <w:t xml:space="preserve">Jadi, </w:t>
+      </w:r>
       <w:r>
         <w:rPr>
           <w:rStyle w:val="hps"/>
         </w:rPr>
-        <w:t xml:space="preserve">Jadi, </w:t>
+        <w:t>Internet Backbone merupakan jalur koneksi data yang paling penting di Internet</w:t>
       </w:r>
       <w:r>
         <w:rPr>
           <w:rStyle w:val="hps"/>
         </w:rPr>
-        <w:t>Internet Backbone merupakan jalur koneksi data yang paling penting di Internet</w:t>
+        <w:t xml:space="preserve"> dan data yang di</w:t>
       </w:r>
       <w:r>
         <w:rPr>
           <w:rStyle w:val="hps"/>
         </w:rPr>
-        <w:t xml:space="preserve"> dan data yang di</w:t>
+        <w:t>laluinya sangat besar</w:t>
       </w:r>
       <w:r>
         <w:rPr>
           <w:rStyle w:val="hps"/>
         </w:rPr>
-        <w:t>laluinya sangat besar</w:t>
-      </w:r>
-      <w:r>
-        <w:rPr>
-          <w:rStyle w:val="hps"/>
-        </w:rPr>
         <w:t>.</w:t>
       </w:r>
       <w:r>
@@ -126,11 +174,12 @@
       <w:r>
         <w:t xml:space="preserve">. </w:t>
       </w:r>
-      <w:bookmarkStart w:id="0" w:name="_GoBack"/>
-      <w:bookmarkEnd w:id="0"/>
-    </w:p>
-    <w:p>
-      <w:r>
+    </w:p>
+    <w:p/>
+    <w:p/>
+    <w:p>
+      <w:r>
+        <w:lastRenderedPageBreak/>
         <w:t>Kabel ini biasanya dipasang dibawah tanah untuk menghubungkan jaringan antar-kota dalam satu benua.</w:t>
       </w:r>
     </w:p>
@@ -526,178 +575,10 @@
         </w:rPr>
       </w:pPr>
       <w:r>
-        <w:lastRenderedPageBreak/>
         <w:t>Untuk Informasi lebih lanjut mengenai peny</w:t>
       </w:r>
       <w:r>
         <w:t xml:space="preserve">edia jasa NAPs bisa mengunjungi </w:t>
-      </w:r>
-      <w:hyperlink r:id="rId6" w:history="1">
-        <w:r>
-          <w:rPr>
-            <w:rStyle w:val="Hyperlink"/>
-          </w:rPr>
-          <w:t>http://dittel.kominfo.go.id</w:t>
-        </w:r>
-      </w:hyperlink>
-      <w:r>
-        <w:rPr>
-          <w:rStyle w:val="apple-style-span"/>
-          <w:rFonts w:ascii="Arial" w:hAnsi="Arial" w:cs="Arial"/>
-          <w:color w:val="000000"/>
-          <w:sz w:val="21"/>
-          <w:szCs w:val="21"/>
-        </w:rPr>
-        <w:t xml:space="preserve"> </w:t>
-      </w:r>
-    </w:p>
-    <w:p>
-      <w:pPr>
-        <w:spacing w:before="100" w:beforeAutospacing="1" w:after="100" w:afterAutospacing="1" w:line="240" w:lineRule="auto"/>
-        <w:rPr>
-          <w:rStyle w:val="apple-style-span"/>
-          <w:rFonts w:ascii="Arial" w:hAnsi="Arial" w:cs="Arial"/>
-          <w:color w:val="000000"/>
-          <w:sz w:val="21"/>
-          <w:szCs w:val="21"/>
-        </w:rPr>
-      </w:pPr>
-      <w:r>
-        <w:rPr>
-          <w:rStyle w:val="apple-style-span"/>
-          <w:rFonts w:ascii="Arial" w:hAnsi="Arial" w:cs="Arial"/>
-          <w:color w:val="000000"/>
-          <w:sz w:val="21"/>
-          <w:szCs w:val="21"/>
-        </w:rPr>
-        <w:t xml:space="preserve">Secara sederhana, jika dianalogikan sebagai suatu usaha perdagangan, NAP adalah toko grosir dan ISP adalah toko eceran. </w:t>
-      </w:r>
-    </w:p>
-    <w:p>
-      <w:pPr>
-        <w:spacing w:before="100" w:beforeAutospacing="1" w:after="100" w:afterAutospacing="1" w:line="240" w:lineRule="auto"/>
-        <w:rPr>
-          <w:rStyle w:val="apple-style-span"/>
-          <w:rFonts w:ascii="Arial" w:hAnsi="Arial" w:cs="Arial"/>
-          <w:color w:val="000000"/>
-          <w:sz w:val="21"/>
-          <w:szCs w:val="21"/>
-        </w:rPr>
-      </w:pPr>
-      <w:r>
-        <w:rPr>
-          <w:rStyle w:val="apple-style-span"/>
-          <w:rFonts w:ascii="Arial" w:hAnsi="Arial" w:cs="Arial"/>
-          <w:color w:val="000000"/>
-          <w:sz w:val="21"/>
-          <w:szCs w:val="21"/>
-        </w:rPr>
-        <w:t>Arti dari analogi tersebut, NAP adalah distributor bandwith menjual ke ISP - ISP, sedangkan ISP adalah pe</w:t>
-      </w:r>
-      <w:r>
-        <w:rPr>
-          <w:rStyle w:val="apple-style-span"/>
-          <w:rFonts w:ascii="Arial" w:hAnsi="Arial" w:cs="Arial"/>
-          <w:color w:val="000000"/>
-          <w:sz w:val="21"/>
-          <w:szCs w:val="21"/>
-        </w:rPr>
-        <w:t>n</w:t>
-      </w:r>
-      <w:r>
-        <w:rPr>
-          <w:rStyle w:val="apple-style-span"/>
-          <w:rFonts w:ascii="Arial" w:hAnsi="Arial" w:cs="Arial"/>
-          <w:color w:val="000000"/>
-          <w:sz w:val="21"/>
-          <w:szCs w:val="21"/>
-        </w:rPr>
-        <w:t xml:space="preserve">jual ke end user/ orang per orang. </w:t>
-      </w:r>
-    </w:p>
-    <w:p>
-      <w:pPr>
-        <w:spacing w:before="100" w:beforeAutospacing="1" w:after="100" w:afterAutospacing="1" w:line="240" w:lineRule="auto"/>
-        <w:rPr>
-          <w:rFonts w:ascii="Arial" w:hAnsi="Arial" w:cs="Arial"/>
-          <w:color w:val="000000"/>
-          <w:sz w:val="21"/>
-          <w:szCs w:val="21"/>
-        </w:rPr>
-      </w:pPr>
-      <w:r>
-        <w:rPr>
-          <w:rStyle w:val="apple-style-span"/>
-          <w:rFonts w:ascii="Arial" w:hAnsi="Arial" w:cs="Arial"/>
-          <w:color w:val="000000"/>
-          <w:sz w:val="21"/>
-          <w:szCs w:val="21"/>
-        </w:rPr>
-        <w:t>Karena pada prinsipnya ISP dan NAP adalah sama, perbedaan hanya terletak pada skala infrastrukturnya. </w:t>
-      </w:r>
-    </w:p>
-    <w:p>
-      <w:r>
-        <w:t>Di indonesia, ada banyak sekali perusahaan ISP, seperti :</w:t>
-      </w:r>
-    </w:p>
-    <w:p>
-      <w:pPr>
-        <w:pStyle w:val="ListParagraph"/>
-        <w:numPr>
-          <w:ilvl w:val="0"/>
-          <w:numId w:val="2"/>
-        </w:numPr>
-      </w:pPr>
-      <w:r>
-        <w:t>PT. Jalawave Cakrawala</w:t>
-      </w:r>
-    </w:p>
-    <w:p>
-      <w:pPr>
-        <w:pStyle w:val="ListParagraph"/>
-        <w:numPr>
-          <w:ilvl w:val="0"/>
-          <w:numId w:val="2"/>
-        </w:numPr>
-      </w:pPr>
-      <w:r>
-        <w:t>PT. Telekomunikasi Selular ( TelkomSel)</w:t>
-      </w:r>
-    </w:p>
-    <w:p>
-      <w:pPr>
-        <w:pStyle w:val="ListParagraph"/>
-        <w:numPr>
-          <w:ilvl w:val="0"/>
-          <w:numId w:val="2"/>
-        </w:numPr>
-      </w:pPr>
-      <w:r>
-        <w:t>PT. Indosat, Tbk.</w:t>
-      </w:r>
-    </w:p>
-    <w:p>
-      <w:pPr>
-        <w:pStyle w:val="ListParagraph"/>
-        <w:numPr>
-          <w:ilvl w:val="0"/>
-          <w:numId w:val="2"/>
-        </w:numPr>
-      </w:pPr>
-      <w:r>
-        <w:t>PT. XL Axiata, Tbk.</w:t>
-      </w:r>
-    </w:p>
-    <w:p>
-      <w:r>
-        <w:t xml:space="preserve">Untuk Informasi lebih lanjut mengenai penyedia jasa </w:t>
-      </w:r>
-      <w:r>
-        <w:t>ISP</w:t>
-      </w:r>
-      <w:r>
-        <w:t xml:space="preserve"> bisa mengunjungi </w:t>
       </w:r>
       <w:hyperlink r:id="rId7" w:history="1">
         <w:r>
@@ -707,14 +588,179 @@
           <w:t>http://dittel.kominfo.go.id</w:t>
         </w:r>
       </w:hyperlink>
-    </w:p>
-    <w:p>
-      <w:pPr>
-        <w:rPr>
-          <w:noProof/>
-          <w:lang w:eastAsia="id-ID"/>
-        </w:rPr>
-      </w:pPr>
+      <w:r>
+        <w:rPr>
+          <w:rStyle w:val="apple-style-span"/>
+          <w:rFonts w:ascii="Arial" w:hAnsi="Arial" w:cs="Arial"/>
+          <w:color w:val="000000"/>
+          <w:sz w:val="21"/>
+          <w:szCs w:val="21"/>
+        </w:rPr>
+        <w:t xml:space="preserve"> </w:t>
+      </w:r>
+    </w:p>
+    <w:p>
+      <w:pPr>
+        <w:spacing w:before="100" w:beforeAutospacing="1" w:after="100" w:afterAutospacing="1" w:line="240" w:lineRule="auto"/>
+        <w:rPr>
+          <w:rStyle w:val="apple-style-span"/>
+          <w:rFonts w:ascii="Arial" w:hAnsi="Arial" w:cs="Arial"/>
+          <w:color w:val="000000"/>
+          <w:sz w:val="21"/>
+          <w:szCs w:val="21"/>
+        </w:rPr>
+      </w:pPr>
+      <w:r>
+        <w:rPr>
+          <w:rStyle w:val="apple-style-span"/>
+          <w:rFonts w:ascii="Arial" w:hAnsi="Arial" w:cs="Arial"/>
+          <w:color w:val="000000"/>
+          <w:sz w:val="21"/>
+          <w:szCs w:val="21"/>
+        </w:rPr>
+        <w:t xml:space="preserve">Secara sederhana, jika dianalogikan sebagai suatu usaha perdagangan, NAP adalah toko grosir dan ISP adalah toko eceran. </w:t>
+      </w:r>
+    </w:p>
+    <w:p>
+      <w:pPr>
+        <w:spacing w:before="100" w:beforeAutospacing="1" w:after="100" w:afterAutospacing="1" w:line="240" w:lineRule="auto"/>
+        <w:rPr>
+          <w:rStyle w:val="apple-style-span"/>
+          <w:rFonts w:ascii="Arial" w:hAnsi="Arial" w:cs="Arial"/>
+          <w:color w:val="000000"/>
+          <w:sz w:val="21"/>
+          <w:szCs w:val="21"/>
+        </w:rPr>
+      </w:pPr>
+      <w:r>
+        <w:rPr>
+          <w:rStyle w:val="apple-style-span"/>
+          <w:rFonts w:ascii="Arial" w:hAnsi="Arial" w:cs="Arial"/>
+          <w:color w:val="000000"/>
+          <w:sz w:val="21"/>
+          <w:szCs w:val="21"/>
+        </w:rPr>
+        <w:t>Arti dari analogi tersebut, NAP adalah distributor bandwith menjual ke ISP - ISP, sedangkan ISP adalah pe</w:t>
+      </w:r>
+      <w:r>
+        <w:rPr>
+          <w:rStyle w:val="apple-style-span"/>
+          <w:rFonts w:ascii="Arial" w:hAnsi="Arial" w:cs="Arial"/>
+          <w:color w:val="000000"/>
+          <w:sz w:val="21"/>
+          <w:szCs w:val="21"/>
+        </w:rPr>
+        <w:t>n</w:t>
+      </w:r>
+      <w:r>
+        <w:rPr>
+          <w:rStyle w:val="apple-style-span"/>
+          <w:rFonts w:ascii="Arial" w:hAnsi="Arial" w:cs="Arial"/>
+          <w:color w:val="000000"/>
+          <w:sz w:val="21"/>
+          <w:szCs w:val="21"/>
+        </w:rPr>
+        <w:t xml:space="preserve">jual ke end user/ orang per orang. </w:t>
+      </w:r>
+    </w:p>
+    <w:p>
+      <w:pPr>
+        <w:spacing w:before="100" w:beforeAutospacing="1" w:after="100" w:afterAutospacing="1" w:line="240" w:lineRule="auto"/>
+        <w:rPr>
+          <w:rStyle w:val="apple-style-span"/>
+          <w:rFonts w:ascii="Arial" w:hAnsi="Arial" w:cs="Arial"/>
+          <w:color w:val="000000"/>
+          <w:sz w:val="21"/>
+          <w:szCs w:val="21"/>
+        </w:rPr>
+      </w:pPr>
+      <w:r>
+        <w:rPr>
+          <w:rStyle w:val="apple-style-span"/>
+          <w:rFonts w:ascii="Arial" w:hAnsi="Arial" w:cs="Arial"/>
+          <w:color w:val="000000"/>
+          <w:sz w:val="21"/>
+          <w:szCs w:val="21"/>
+        </w:rPr>
+        <w:t>Karena pada prinsipnya ISP dan NAP adalah sama, perbedaan hanya terletak pada skala infrastrukturnya. </w:t>
+      </w:r>
+    </w:p>
+    <w:p/>
+    <w:p/>
+    <w:p>
+      <w:r>
+        <w:lastRenderedPageBreak/>
+        <w:t>Di indonesia, ada banyak sekali perusahaan ISP, seperti :</w:t>
+      </w:r>
+    </w:p>
+    <w:p>
+      <w:pPr>
+        <w:pStyle w:val="ListParagraph"/>
+        <w:numPr>
+          <w:ilvl w:val="0"/>
+          <w:numId w:val="2"/>
+        </w:numPr>
+      </w:pPr>
+      <w:r>
+        <w:t>PT. Jalawave Cakrawala</w:t>
+      </w:r>
+    </w:p>
+    <w:p>
+      <w:pPr>
+        <w:pStyle w:val="ListParagraph"/>
+        <w:numPr>
+          <w:ilvl w:val="0"/>
+          <w:numId w:val="2"/>
+        </w:numPr>
+      </w:pPr>
+      <w:r>
+        <w:t>PT. Telekomunikasi Selular ( TelkomSel)</w:t>
+      </w:r>
+    </w:p>
+    <w:p>
+      <w:pPr>
+        <w:pStyle w:val="ListParagraph"/>
+        <w:numPr>
+          <w:ilvl w:val="0"/>
+          <w:numId w:val="2"/>
+        </w:numPr>
+      </w:pPr>
+      <w:r>
+        <w:t>PT. Indosat, Tbk.</w:t>
+      </w:r>
+    </w:p>
+    <w:p>
+      <w:pPr>
+        <w:pStyle w:val="ListParagraph"/>
+        <w:numPr>
+          <w:ilvl w:val="0"/>
+          <w:numId w:val="2"/>
+        </w:numPr>
+      </w:pPr>
+      <w:r>
+        <w:t>PT. XL Axiata, Tbk.</w:t>
+      </w:r>
+    </w:p>
+    <w:p>
+      <w:r>
+        <w:t xml:space="preserve">Untuk Informasi lebih lanjut mengenai penyedia jasa </w:t>
+      </w:r>
+      <w:r>
+        <w:t>ISP</w:t>
+      </w:r>
+      <w:r>
+        <w:t xml:space="preserve"> bisa mengunjungi </w:t>
+      </w:r>
+      <w:hyperlink r:id="rId8" w:history="1">
+        <w:r>
+          <w:rPr>
+            <w:rStyle w:val="Hyperlink"/>
+          </w:rPr>
+          <w:t>http://dittel.kominfo.go.id</w:t>
+        </w:r>
+      </w:hyperlink>
+      <w:bookmarkStart w:id="0" w:name="_GoBack"/>
+      <w:bookmarkEnd w:id="0"/>
     </w:p>
     <w:p/>
     <w:sectPr>

</xml_diff>

<commit_message>
Penambahan gambar pada internet-backbone.docx
</commit_message>
<xml_diff>
--- a/internet-backbone.docx
+++ b/internet-backbone.docx
@@ -175,11 +175,107 @@
         <w:t xml:space="preserve">. </w:t>
       </w:r>
     </w:p>
-    <w:p/>
-    <w:p/>
-    <w:p>
-      <w:r>
+    <w:p>
+      <w:r>
+        <w:rPr>
+          <w:noProof/>
+          <w:lang w:eastAsia="id-ID"/>
+        </w:rPr>
         <w:lastRenderedPageBreak/>
+        <w:drawing>
+          <wp:inline distT="0" distB="0" distL="0" distR="0">
+            <wp:extent cx="2838450" cy="1609725"/>
+            <wp:effectExtent l="0" t="0" r="0" b="9525"/>
+            <wp:docPr id="10" name="Picture 10"/>
+            <wp:cNvGraphicFramePr>
+              <a:graphicFrameLocks xmlns:a="http://schemas.openxmlformats.org/drawingml/2006/main" noChangeAspect="1"/>
+            </wp:cNvGraphicFramePr>
+            <a:graphic xmlns:a="http://schemas.openxmlformats.org/drawingml/2006/main">
+              <a:graphicData uri="http://schemas.openxmlformats.org/drawingml/2006/picture">
+                <pic:pic xmlns:pic="http://schemas.openxmlformats.org/drawingml/2006/picture">
+                  <pic:nvPicPr>
+                    <pic:cNvPr id="0" name="12.jpg"/>
+                    <pic:cNvPicPr/>
+                  </pic:nvPicPr>
+                  <pic:blipFill>
+                    <a:blip r:embed="rId7">
+                      <a:extLst>
+                        <a:ext uri="{28A0092B-C50C-407E-A947-70E740481C1C}">
+                          <a14:useLocalDpi xmlns:a14="http://schemas.microsoft.com/office/drawing/2010/main" val="0"/>
+                        </a:ext>
+                      </a:extLst>
+                    </a:blip>
+                    <a:stretch>
+                      <a:fillRect/>
+                    </a:stretch>
+                  </pic:blipFill>
+                  <pic:spPr>
+                    <a:xfrm>
+                      <a:off x="0" y="0"/>
+                      <a:ext cx="2838450" cy="1609725"/>
+                    </a:xfrm>
+                    <a:prstGeom prst="rect">
+                      <a:avLst/>
+                    </a:prstGeom>
+                  </pic:spPr>
+                </pic:pic>
+              </a:graphicData>
+            </a:graphic>
+          </wp:inline>
+        </w:drawing>
+      </w:r>
+    </w:p>
+    <w:p>
+      <w:r>
+        <w:rPr>
+          <w:noProof/>
+          <w:lang w:eastAsia="id-ID"/>
+        </w:rPr>
+        <w:drawing>
+          <wp:inline distT="0" distB="0" distL="0" distR="0">
+            <wp:extent cx="2286000" cy="1752600"/>
+            <wp:effectExtent l="0" t="0" r="0" b="0"/>
+            <wp:docPr id="11" name="Picture 11"/>
+            <wp:cNvGraphicFramePr>
+              <a:graphicFrameLocks xmlns:a="http://schemas.openxmlformats.org/drawingml/2006/main" noChangeAspect="1"/>
+            </wp:cNvGraphicFramePr>
+            <a:graphic xmlns:a="http://schemas.openxmlformats.org/drawingml/2006/main">
+              <a:graphicData uri="http://schemas.openxmlformats.org/drawingml/2006/picture">
+                <pic:pic xmlns:pic="http://schemas.openxmlformats.org/drawingml/2006/picture">
+                  <pic:nvPicPr>
+                    <pic:cNvPr id="0" name="1.jpg"/>
+                    <pic:cNvPicPr/>
+                  </pic:nvPicPr>
+                  <pic:blipFill>
+                    <a:blip r:embed="rId8">
+                      <a:extLst>
+                        <a:ext uri="{28A0092B-C50C-407E-A947-70E740481C1C}">
+                          <a14:useLocalDpi xmlns:a14="http://schemas.microsoft.com/office/drawing/2010/main" val="0"/>
+                        </a:ext>
+                      </a:extLst>
+                    </a:blip>
+                    <a:stretch>
+                      <a:fillRect/>
+                    </a:stretch>
+                  </pic:blipFill>
+                  <pic:spPr>
+                    <a:xfrm>
+                      <a:off x="0" y="0"/>
+                      <a:ext cx="2286000" cy="1752600"/>
+                    </a:xfrm>
+                    <a:prstGeom prst="rect">
+                      <a:avLst/>
+                    </a:prstGeom>
+                  </pic:spPr>
+                </pic:pic>
+              </a:graphicData>
+            </a:graphic>
+          </wp:inline>
+        </w:drawing>
+      </w:r>
+    </w:p>
+    <w:p>
+      <w:r>
         <w:t>Kabel ini biasanya dipasang dibawah tanah untuk menghubungkan jaringan antar-kota dalam satu benua.</w:t>
       </w:r>
     </w:p>
@@ -489,6 +585,7 @@
         </w:numPr>
       </w:pPr>
       <w:r>
+        <w:lastRenderedPageBreak/>
         <w:t>PT. Centrin Online, Tbk</w:t>
       </w:r>
     </w:p>
@@ -580,7 +677,7 @@
       <w:r>
         <w:t xml:space="preserve">edia jasa NAPs bisa mengunjungi </w:t>
       </w:r>
-      <w:hyperlink r:id="rId7" w:history="1">
+      <w:hyperlink r:id="rId9" w:history="1">
         <w:r>
           <w:rPr>
             <w:rStyle w:val="Hyperlink"/>
@@ -686,10 +783,57 @@
       </w:r>
     </w:p>
     <w:p/>
-    <w:p/>
-    <w:p>
-      <w:r>
-        <w:lastRenderedPageBreak/>
+    <w:p>
+      <w:r>
+        <w:rPr>
+          <w:noProof/>
+          <w:lang w:eastAsia="id-ID"/>
+        </w:rPr>
+        <w:drawing>
+          <wp:inline distT="0" distB="0" distL="0" distR="0">
+            <wp:extent cx="4327451" cy="4883125"/>
+            <wp:effectExtent l="0" t="0" r="0" b="0"/>
+            <wp:docPr id="2" name="Picture 2"/>
+            <wp:cNvGraphicFramePr>
+              <a:graphicFrameLocks xmlns:a="http://schemas.openxmlformats.org/drawingml/2006/main" noChangeAspect="1"/>
+            </wp:cNvGraphicFramePr>
+            <a:graphic xmlns:a="http://schemas.openxmlformats.org/drawingml/2006/main">
+              <a:graphicData uri="http://schemas.openxmlformats.org/drawingml/2006/picture">
+                <pic:pic xmlns:pic="http://schemas.openxmlformats.org/drawingml/2006/picture">
+                  <pic:nvPicPr>
+                    <pic:cNvPr id="0" name="IXP.jpg"/>
+                    <pic:cNvPicPr/>
+                  </pic:nvPicPr>
+                  <pic:blipFill>
+                    <a:blip r:embed="rId10">
+                      <a:extLst>
+                        <a:ext uri="{28A0092B-C50C-407E-A947-70E740481C1C}">
+                          <a14:useLocalDpi xmlns:a14="http://schemas.microsoft.com/office/drawing/2010/main" val="0"/>
+                        </a:ext>
+                      </a:extLst>
+                    </a:blip>
+                    <a:stretch>
+                      <a:fillRect/>
+                    </a:stretch>
+                  </pic:blipFill>
+                  <pic:spPr>
+                    <a:xfrm>
+                      <a:off x="0" y="0"/>
+                      <a:ext cx="4327451" cy="4883125"/>
+                    </a:xfrm>
+                    <a:prstGeom prst="rect">
+                      <a:avLst/>
+                    </a:prstGeom>
+                  </pic:spPr>
+                </pic:pic>
+              </a:graphicData>
+            </a:graphic>
+          </wp:inline>
+        </w:drawing>
+      </w:r>
+    </w:p>
+    <w:p>
+      <w:r>
         <w:t>Di indonesia, ada banyak sekali perusahaan ISP, seperti :</w:t>
       </w:r>
     </w:p>
@@ -702,6 +846,7 @@
         </w:numPr>
       </w:pPr>
       <w:r>
+        <w:lastRenderedPageBreak/>
         <w:t>PT. Jalawave Cakrawala</w:t>
       </w:r>
     </w:p>
@@ -751,7 +896,7 @@
       <w:r>
         <w:t xml:space="preserve"> bisa mengunjungi </w:t>
       </w:r>
-      <w:hyperlink r:id="rId8" w:history="1">
+      <w:hyperlink r:id="rId11" w:history="1">
         <w:r>
           <w:rPr>
             <w:rStyle w:val="Hyperlink"/>
@@ -759,6 +904,15 @@
           <w:t>http://dittel.kominfo.go.id</w:t>
         </w:r>
       </w:hyperlink>
+    </w:p>
+    <w:p>
+      <w:r>
+        <w:rPr>
+          <w:noProof/>
+          <w:lang w:eastAsia="id-ID"/>
+        </w:rPr>
+        <w:br w:type="page"/>
+      </w:r>
       <w:bookmarkStart w:id="0" w:name="_GoBack"/>
       <w:bookmarkEnd w:id="0"/>
     </w:p>

</xml_diff>

<commit_message>
Penambahan gambar backbone di indonesia dan di seluruh dunia
</commit_message>
<xml_diff>
--- a/internet-backbone.docx
+++ b/internet-backbone.docx
@@ -486,13 +486,28 @@
     </w:p>
     <w:p>
       <w:r>
-        <w:t xml:space="preserve">Komunikasi lalu lintas data di internet dipertukarkan melalui </w:t>
+        <w:t xml:space="preserve">Komunikasi lalu lintas </w:t>
+      </w:r>
+      <w:r>
+        <w:t xml:space="preserve">data </w:t>
+      </w:r>
+      <w:r>
+        <w:t>di</w:t>
+      </w:r>
+      <w:r>
+        <w:t xml:space="preserve"> </w:t>
+      </w:r>
+      <w:r>
+        <w:t xml:space="preserve">internet dipertukarkan melalui </w:t>
       </w:r>
       <w:r>
         <w:t>Internet Exchange Points</w:t>
       </w:r>
       <w:r>
-        <w:t xml:space="preserve"> (IXP</w:t>
+        <w:t xml:space="preserve"> </w:t>
+      </w:r>
+      <w:r>
+        <w:t>(IXP</w:t>
       </w:r>
       <w:r>
         <w:t>s</w:t>
@@ -501,7 +516,10 @@
         <w:t>)</w:t>
       </w:r>
       <w:r>
-        <w:t xml:space="preserve"> atau biasanya disebut Network Access Points (NAPs)</w:t>
+        <w:t xml:space="preserve"> atau biasanya disebut </w:t>
+      </w:r>
+      <w:r>
+        <w:t>Network Access Points (NAPs)</w:t>
       </w:r>
       <w:r>
         <w:t xml:space="preserve"> yang</w:t>
@@ -530,7 +548,10 @@
         <w:t>Sprint- Link, PSIN</w:t>
       </w:r>
       <w:r>
-        <w:t xml:space="preserve">et, UUNet Technology, AGIS, dan MCI </w:t>
+        <w:t xml:space="preserve">et, UUNet Technology, AGIS, dan </w:t>
+      </w:r>
+      <w:r>
+        <w:t xml:space="preserve">MCI </w:t>
       </w:r>
       <w:r>
         <w:t>dan masih banyak lagi, melalui media Fiber Optic (FO) atau VSAT (satelit).</w:t>
@@ -561,7 +582,13 @@
         <w:t>,</w:t>
       </w:r>
       <w:r>
-        <w:t xml:space="preserve"> ada banyak sekali perusahaan NAPs, seperti :</w:t>
+        <w:t xml:space="preserve"> ada banyak sekali </w:t>
+      </w:r>
+      <w:r>
+        <w:t>perusahaan NAPs,</w:t>
+      </w:r>
+      <w:r>
+        <w:t xml:space="preserve"> seperti :</w:t>
       </w:r>
     </w:p>
     <w:p>
@@ -834,7 +861,13 @@
     </w:p>
     <w:p>
       <w:r>
-        <w:t>Di indonesia, ada banyak sekali perusahaan ISP, seperti :</w:t>
+        <w:t xml:space="preserve">Di indonesia, ada banyak sekali perusahaan </w:t>
+      </w:r>
+      <w:r>
+        <w:t>ISP</w:t>
+      </w:r>
+      <w:r>
+        <w:t>, seperti :</w:t>
       </w:r>
     </w:p>
     <w:p>
@@ -847,7 +880,10 @@
       </w:pPr>
       <w:r>
         <w:lastRenderedPageBreak/>
-        <w:t>PT. Jalawave Cakrawala</w:t>
+        <w:t xml:space="preserve">PT. </w:t>
+      </w:r>
+      <w:r>
+        <w:t>Jalawave Cakrawala</w:t>
       </w:r>
     </w:p>
     <w:p>
@@ -859,7 +895,10 @@
         </w:numPr>
       </w:pPr>
       <w:r>
-        <w:t>PT. Telekomunikasi Selular ( TelkomSel)</w:t>
+        <w:t>PT. Telekomunikasi Selular</w:t>
+      </w:r>
+      <w:r>
+        <w:t xml:space="preserve"> ( TelkomSel)</w:t>
       </w:r>
     </w:p>
     <w:p>
@@ -906,16 +945,205 @@
       </w:hyperlink>
     </w:p>
     <w:p>
-      <w:r>
+      <w:pPr>
         <w:rPr>
           <w:noProof/>
           <w:lang w:eastAsia="id-ID"/>
         </w:rPr>
+      </w:pPr>
+      <w:r>
+        <w:rPr>
+          <w:noProof/>
+          <w:lang w:eastAsia="id-ID"/>
+        </w:rPr>
         <w:br w:type="page"/>
+      </w:r>
+    </w:p>
+    <w:p/>
+    <w:p>
+      <w:r>
+        <w:t xml:space="preserve">Berikut merupakan </w:t>
+      </w:r>
+      <w:r>
+        <w:t>Kabel serat</w:t>
+      </w:r>
+      <w:r>
+        <w:t xml:space="preserve"> optik</w:t>
+      </w:r>
+      <w:r>
+        <w:t xml:space="preserve"> yang ditanam di dalam tanah dan di bawah laut</w:t>
+      </w:r>
+      <w:r>
+        <w:t xml:space="preserve"> I</w:t>
+      </w:r>
+      <w:r>
+        <w:t>ndonesia</w:t>
       </w:r>
       <w:bookmarkStart w:id="0" w:name="_GoBack"/>
       <w:bookmarkEnd w:id="0"/>
-    </w:p>
+      <w:r>
+        <w:t xml:space="preserve"> </w:t>
+      </w:r>
+      <w:r>
+        <w:t xml:space="preserve"> :</w:t>
+      </w:r>
+    </w:p>
+    <w:p>
+      <w:r>
+        <w:rPr>
+          <w:noProof/>
+          <w:lang w:eastAsia="id-ID"/>
+        </w:rPr>
+        <w:drawing>
+          <wp:inline distT="0" distB="0" distL="0" distR="0">
+            <wp:extent cx="5720080" cy="3646805"/>
+            <wp:effectExtent l="0" t="0" r="0" b="0"/>
+            <wp:docPr id="3" name="Picture 3"/>
+            <wp:cNvGraphicFramePr>
+              <a:graphicFrameLocks xmlns:a="http://schemas.openxmlformats.org/drawingml/2006/main" noChangeAspect="1"/>
+            </wp:cNvGraphicFramePr>
+            <a:graphic xmlns:a="http://schemas.openxmlformats.org/drawingml/2006/main">
+              <a:graphicData uri="http://schemas.openxmlformats.org/drawingml/2006/picture">
+                <pic:pic xmlns:pic="http://schemas.openxmlformats.org/drawingml/2006/picture">
+                  <pic:nvPicPr>
+                    <pic:cNvPr id="0" name="Picture 1"/>
+                    <pic:cNvPicPr>
+                      <a:picLocks noChangeAspect="1" noChangeArrowheads="1"/>
+                    </pic:cNvPicPr>
+                  </pic:nvPicPr>
+                  <pic:blipFill>
+                    <a:blip r:embed="rId12">
+                      <a:extLst>
+                        <a:ext uri="{28A0092B-C50C-407E-A947-70E740481C1C}">
+                          <a14:useLocalDpi xmlns:a14="http://schemas.microsoft.com/office/drawing/2010/main" val="0"/>
+                        </a:ext>
+                      </a:extLst>
+                    </a:blip>
+                    <a:srcRect/>
+                    <a:stretch>
+                      <a:fillRect/>
+                    </a:stretch>
+                  </pic:blipFill>
+                  <pic:spPr bwMode="auto">
+                    <a:xfrm>
+                      <a:off x="0" y="0"/>
+                      <a:ext cx="5720080" cy="3646805"/>
+                    </a:xfrm>
+                    <a:prstGeom prst="rect">
+                      <a:avLst/>
+                    </a:prstGeom>
+                    <a:noFill/>
+                    <a:ln>
+                      <a:noFill/>
+                    </a:ln>
+                  </pic:spPr>
+                </pic:pic>
+              </a:graphicData>
+            </a:graphic>
+          </wp:inline>
+        </w:drawing>
+      </w:r>
+    </w:p>
+    <w:p>
+      <w:r>
+        <w:br w:type="page"/>
+      </w:r>
+    </w:p>
+    <w:p/>
+    <w:p>
+      <w:r>
+        <w:t xml:space="preserve">Berikut merupakan Kabel fiber optik yang ditanam di </w:t>
+      </w:r>
+      <w:r>
+        <w:t>seluruh dunia</w:t>
+      </w:r>
+      <w:r>
+        <w:t xml:space="preserve"> </w:t>
+      </w:r>
+      <w:r>
+        <w:t>(Internet Backbone)</w:t>
+      </w:r>
+      <w:r>
+        <w:t>:</w:t>
+      </w:r>
+    </w:p>
+    <w:p>
+      <w:r>
+        <w:rPr>
+          <w:noProof/>
+          <w:lang w:eastAsia="id-ID"/>
+        </w:rPr>
+        <w:drawing>
+          <wp:inline distT="0" distB="0" distL="0" distR="0">
+            <wp:extent cx="5731510" cy="4125595"/>
+            <wp:effectExtent l="0" t="0" r="2540" b="8255"/>
+            <wp:docPr id="9" name="Picture 9"/>
+            <wp:cNvGraphicFramePr>
+              <a:graphicFrameLocks xmlns:a="http://schemas.openxmlformats.org/drawingml/2006/main" noChangeAspect="1"/>
+            </wp:cNvGraphicFramePr>
+            <a:graphic xmlns:a="http://schemas.openxmlformats.org/drawingml/2006/main">
+              <a:graphicData uri="http://schemas.openxmlformats.org/drawingml/2006/picture">
+                <pic:pic xmlns:pic="http://schemas.openxmlformats.org/drawingml/2006/picture">
+                  <pic:nvPicPr>
+                    <pic:cNvPr id="0" name="cable_map_big.gif"/>
+                    <pic:cNvPicPr/>
+                  </pic:nvPicPr>
+                  <pic:blipFill>
+                    <a:blip r:embed="rId13">
+                      <a:extLst>
+                        <a:ext uri="{28A0092B-C50C-407E-A947-70E740481C1C}">
+                          <a14:useLocalDpi xmlns:a14="http://schemas.microsoft.com/office/drawing/2010/main" val="0"/>
+                        </a:ext>
+                      </a:extLst>
+                    </a:blip>
+                    <a:stretch>
+                      <a:fillRect/>
+                    </a:stretch>
+                  </pic:blipFill>
+                  <pic:spPr>
+                    <a:xfrm>
+                      <a:off x="0" y="0"/>
+                      <a:ext cx="5731510" cy="4125595"/>
+                    </a:xfrm>
+                    <a:prstGeom prst="rect">
+                      <a:avLst/>
+                    </a:prstGeom>
+                  </pic:spPr>
+                </pic:pic>
+              </a:graphicData>
+            </a:graphic>
+          </wp:inline>
+        </w:drawing>
+      </w:r>
+    </w:p>
+    <w:p>
+      <w:r>
+        <w:t>Untuk melihat kabel serat</w:t>
+      </w:r>
+      <w:r>
+        <w:t xml:space="preserve"> optik yang ditanam di seluru</w:t>
+      </w:r>
+      <w:r>
+        <w:t>h dunia</w:t>
+      </w:r>
+      <w:r>
+        <w:t xml:space="preserve"> atau Internet Backbone</w:t>
+      </w:r>
+      <w:r>
+        <w:t>, bisa mengunjungi situs :</w:t>
+      </w:r>
+    </w:p>
+    <w:p>
+      <w:hyperlink r:id="rId14" w:history="1">
+        <w:r>
+          <w:rPr>
+            <w:rStyle w:val="Hyperlink"/>
+          </w:rPr>
+          <w:t>http://cablemap.info/</w:t>
+        </w:r>
+      </w:hyperlink>
+    </w:p>
+    <w:p/>
     <w:p/>
     <w:sectPr>
       <w:pgSz w:w="11906" w:h="16838"/>

</xml_diff>

<commit_message>
Menghapus gambar yang ada pada internet-backbone.docx
</commit_message>
<xml_diff>
--- a/internet-backbone.docx
+++ b/internet-backbone.docx
@@ -20,67 +20,6 @@
           <w:szCs w:val="52"/>
         </w:rPr>
         <w:t>INTERNET BACKBONE</w:t>
-      </w:r>
-    </w:p>
-    <w:p>
-      <w:pPr>
-        <w:rPr>
-          <w:rStyle w:val="hps"/>
-        </w:rPr>
-      </w:pPr>
-    </w:p>
-    <w:p>
-      <w:pPr>
-        <w:rPr>
-          <w:rStyle w:val="hps"/>
-        </w:rPr>
-      </w:pPr>
-      <w:r>
-        <w:rPr>
-          <w:noProof/>
-          <w:lang w:eastAsia="id-ID"/>
-        </w:rPr>
-        <w:drawing>
-          <wp:inline distT="0" distB="0" distL="0" distR="0" wp14:anchorId="3FF41B2D" wp14:editId="12C35D99">
-            <wp:extent cx="5731510" cy="5149850"/>
-            <wp:effectExtent l="0" t="0" r="2540" b="0"/>
-            <wp:docPr id="1" name="Picture 1"/>
-            <wp:cNvGraphicFramePr>
-              <a:graphicFrameLocks xmlns:a="http://schemas.openxmlformats.org/drawingml/2006/main" noChangeAspect="1"/>
-            </wp:cNvGraphicFramePr>
-            <a:graphic xmlns:a="http://schemas.openxmlformats.org/drawingml/2006/main">
-              <a:graphicData uri="http://schemas.openxmlformats.org/drawingml/2006/picture">
-                <pic:pic xmlns:pic="http://schemas.openxmlformats.org/drawingml/2006/picture">
-                  <pic:nvPicPr>
-                    <pic:cNvPr id="0" name="internet-backbone hirarkis.jpg"/>
-                    <pic:cNvPicPr/>
-                  </pic:nvPicPr>
-                  <pic:blipFill>
-                    <a:blip r:embed="rId6">
-                      <a:extLst>
-                        <a:ext uri="{28A0092B-C50C-407E-A947-70E740481C1C}">
-                          <a14:useLocalDpi xmlns:a14="http://schemas.microsoft.com/office/drawing/2010/main" val="0"/>
-                        </a:ext>
-                      </a:extLst>
-                    </a:blip>
-                    <a:stretch>
-                      <a:fillRect/>
-                    </a:stretch>
-                  </pic:blipFill>
-                  <pic:spPr>
-                    <a:xfrm>
-                      <a:off x="0" y="0"/>
-                      <a:ext cx="5731510" cy="5149850"/>
-                    </a:xfrm>
-                    <a:prstGeom prst="rect">
-                      <a:avLst/>
-                    </a:prstGeom>
-                  </pic:spPr>
-                </pic:pic>
-              </a:graphicData>
-            </a:graphic>
-          </wp:inline>
-        </w:drawing>
       </w:r>
     </w:p>
     <w:p>
@@ -173,105 +112,6 @@
       </w:r>
       <w:r>
         <w:t xml:space="preserve">. </w:t>
-      </w:r>
-    </w:p>
-    <w:p>
-      <w:r>
-        <w:rPr>
-          <w:noProof/>
-          <w:lang w:eastAsia="id-ID"/>
-        </w:rPr>
-        <w:lastRenderedPageBreak/>
-        <w:drawing>
-          <wp:inline distT="0" distB="0" distL="0" distR="0">
-            <wp:extent cx="2838450" cy="1609725"/>
-            <wp:effectExtent l="0" t="0" r="0" b="9525"/>
-            <wp:docPr id="10" name="Picture 10"/>
-            <wp:cNvGraphicFramePr>
-              <a:graphicFrameLocks xmlns:a="http://schemas.openxmlformats.org/drawingml/2006/main" noChangeAspect="1"/>
-            </wp:cNvGraphicFramePr>
-            <a:graphic xmlns:a="http://schemas.openxmlformats.org/drawingml/2006/main">
-              <a:graphicData uri="http://schemas.openxmlformats.org/drawingml/2006/picture">
-                <pic:pic xmlns:pic="http://schemas.openxmlformats.org/drawingml/2006/picture">
-                  <pic:nvPicPr>
-                    <pic:cNvPr id="0" name="12.jpg"/>
-                    <pic:cNvPicPr/>
-                  </pic:nvPicPr>
-                  <pic:blipFill>
-                    <a:blip r:embed="rId7">
-                      <a:extLst>
-                        <a:ext uri="{28A0092B-C50C-407E-A947-70E740481C1C}">
-                          <a14:useLocalDpi xmlns:a14="http://schemas.microsoft.com/office/drawing/2010/main" val="0"/>
-                        </a:ext>
-                      </a:extLst>
-                    </a:blip>
-                    <a:stretch>
-                      <a:fillRect/>
-                    </a:stretch>
-                  </pic:blipFill>
-                  <pic:spPr>
-                    <a:xfrm>
-                      <a:off x="0" y="0"/>
-                      <a:ext cx="2838450" cy="1609725"/>
-                    </a:xfrm>
-                    <a:prstGeom prst="rect">
-                      <a:avLst/>
-                    </a:prstGeom>
-                  </pic:spPr>
-                </pic:pic>
-              </a:graphicData>
-            </a:graphic>
-          </wp:inline>
-        </w:drawing>
-      </w:r>
-    </w:p>
-    <w:p>
-      <w:r>
-        <w:rPr>
-          <w:noProof/>
-          <w:lang w:eastAsia="id-ID"/>
-        </w:rPr>
-        <w:drawing>
-          <wp:inline distT="0" distB="0" distL="0" distR="0">
-            <wp:extent cx="2286000" cy="1752600"/>
-            <wp:effectExtent l="0" t="0" r="0" b="0"/>
-            <wp:docPr id="11" name="Picture 11"/>
-            <wp:cNvGraphicFramePr>
-              <a:graphicFrameLocks xmlns:a="http://schemas.openxmlformats.org/drawingml/2006/main" noChangeAspect="1"/>
-            </wp:cNvGraphicFramePr>
-            <a:graphic xmlns:a="http://schemas.openxmlformats.org/drawingml/2006/main">
-              <a:graphicData uri="http://schemas.openxmlformats.org/drawingml/2006/picture">
-                <pic:pic xmlns:pic="http://schemas.openxmlformats.org/drawingml/2006/picture">
-                  <pic:nvPicPr>
-                    <pic:cNvPr id="0" name="1.jpg"/>
-                    <pic:cNvPicPr/>
-                  </pic:nvPicPr>
-                  <pic:blipFill>
-                    <a:blip r:embed="rId8">
-                      <a:extLst>
-                        <a:ext uri="{28A0092B-C50C-407E-A947-70E740481C1C}">
-                          <a14:useLocalDpi xmlns:a14="http://schemas.microsoft.com/office/drawing/2010/main" val="0"/>
-                        </a:ext>
-                      </a:extLst>
-                    </a:blip>
-                    <a:stretch>
-                      <a:fillRect/>
-                    </a:stretch>
-                  </pic:blipFill>
-                  <pic:spPr>
-                    <a:xfrm>
-                      <a:off x="0" y="0"/>
-                      <a:ext cx="2286000" cy="1752600"/>
-                    </a:xfrm>
-                    <a:prstGeom prst="rect">
-                      <a:avLst/>
-                    </a:prstGeom>
-                  </pic:spPr>
-                </pic:pic>
-              </a:graphicData>
-            </a:graphic>
-          </wp:inline>
-        </w:drawing>
       </w:r>
     </w:p>
     <w:p>
@@ -486,50 +326,32 @@
     </w:p>
     <w:p>
       <w:r>
-        <w:t xml:space="preserve">Komunikasi lalu lintas </w:t>
-      </w:r>
-      <w:r>
-        <w:t xml:space="preserve">data </w:t>
-      </w:r>
-      <w:r>
-        <w:t>di</w:t>
+        <w:t xml:space="preserve">Komunikasi lalu lintas data di internet dipertukarkan melalui </w:t>
+      </w:r>
+      <w:r>
+        <w:t>Internet Exchange Points</w:t>
+      </w:r>
+      <w:r>
+        <w:t xml:space="preserve"> (IXP</w:t>
+      </w:r>
+      <w:r>
+        <w:t>s</w:t>
+      </w:r>
+      <w:r>
+        <w:t>)</w:t>
+      </w:r>
+      <w:r>
+        <w:t xml:space="preserve"> atau biasanya disebut Network Access Points (NAPs)</w:t>
+      </w:r>
+      <w:r>
+        <w:t xml:space="preserve"> yang</w:t>
+      </w:r>
+      <w:r>
+        <w:t xml:space="preserve"> merupakan tingkatan tertinggi dari Topologi Jaringan Internet.</w:t>
       </w:r>
       <w:r>
         <w:t xml:space="preserve"> </w:t>
       </w:r>
-      <w:r>
-        <w:t xml:space="preserve">internet dipertukarkan melalui </w:t>
-      </w:r>
-      <w:r>
-        <w:t>Internet Exchange Points</w:t>
-      </w:r>
-      <w:r>
-        <w:t xml:space="preserve"> </w:t>
-      </w:r>
-      <w:r>
-        <w:t>(IXP</w:t>
-      </w:r>
-      <w:r>
-        <w:t>s</w:t>
-      </w:r>
-      <w:r>
-        <w:t>)</w:t>
-      </w:r>
-      <w:r>
-        <w:t xml:space="preserve"> atau biasanya disebut </w:t>
-      </w:r>
-      <w:r>
-        <w:t>Network Access Points (NAPs)</w:t>
-      </w:r>
-      <w:r>
-        <w:t xml:space="preserve"> yang</w:t>
-      </w:r>
-      <w:r>
-        <w:t xml:space="preserve"> merupakan tingkatan tertinggi dari Topologi Jaringan Internet.</w:t>
-      </w:r>
-      <w:r>
-        <w:t xml:space="preserve"> </w:t>
-      </w:r>
     </w:p>
     <w:p>
       <w:pPr>
@@ -548,10 +370,7 @@
         <w:t>Sprint- Link, PSIN</w:t>
       </w:r>
       <w:r>
-        <w:t xml:space="preserve">et, UUNet Technology, AGIS, dan </w:t>
-      </w:r>
-      <w:r>
-        <w:t xml:space="preserve">MCI </w:t>
+        <w:t xml:space="preserve">et, UUNet Technology, AGIS, dan MCI </w:t>
       </w:r>
       <w:r>
         <w:t>dan masih banyak lagi, melalui media Fiber Optic (FO) atau VSAT (satelit).</w:t>
@@ -582,13 +401,7 @@
         <w:t>,</w:t>
       </w:r>
       <w:r>
-        <w:t xml:space="preserve"> ada banyak sekali </w:t>
-      </w:r>
-      <w:r>
-        <w:t>perusahaan NAPs,</w:t>
-      </w:r>
-      <w:r>
-        <w:t xml:space="preserve"> seperti :</w:t>
+        <w:t xml:space="preserve"> ada banyak sekali perusahaan NAPs, seperti :</w:t>
       </w:r>
     </w:p>
     <w:p>
@@ -612,7 +425,6 @@
         </w:numPr>
       </w:pPr>
       <w:r>
-        <w:lastRenderedPageBreak/>
         <w:t>PT. Centrin Online, Tbk</w:t>
       </w:r>
     </w:p>
@@ -704,7 +516,7 @@
       <w:r>
         <w:t xml:space="preserve">edia jasa NAPs bisa mengunjungi </w:t>
       </w:r>
-      <w:hyperlink r:id="rId9" w:history="1">
+      <w:hyperlink r:id="rId6" w:history="1">
         <w:r>
           <w:rPr>
             <w:rStyle w:val="Hyperlink"/>
@@ -742,6 +554,7 @@
           <w:sz w:val="21"/>
           <w:szCs w:val="21"/>
         </w:rPr>
+        <w:lastRenderedPageBreak/>
         <w:t xml:space="preserve">Secara sederhana, jika dianalogikan sebagai suatu usaha perdagangan, NAP adalah toko grosir dan ISP adalah toko eceran. </w:t>
       </w:r>
     </w:p>
@@ -791,83 +604,26 @@
       <w:pPr>
         <w:spacing w:before="100" w:beforeAutospacing="1" w:after="100" w:afterAutospacing="1" w:line="240" w:lineRule="auto"/>
         <w:rPr>
+          <w:rFonts w:ascii="Arial" w:hAnsi="Arial" w:cs="Arial"/>
+          <w:color w:val="000000"/>
+          <w:sz w:val="21"/>
+          <w:szCs w:val="21"/>
+        </w:rPr>
+      </w:pPr>
+      <w:r>
+        <w:rPr>
           <w:rStyle w:val="apple-style-span"/>
           <w:rFonts w:ascii="Arial" w:hAnsi="Arial" w:cs="Arial"/>
           <w:color w:val="000000"/>
           <w:sz w:val="21"/>
           <w:szCs w:val="21"/>
         </w:rPr>
-      </w:pPr>
-      <w:r>
-        <w:rPr>
-          <w:rStyle w:val="apple-style-span"/>
-          <w:rFonts w:ascii="Arial" w:hAnsi="Arial" w:cs="Arial"/>
-          <w:color w:val="000000"/>
-          <w:sz w:val="21"/>
-          <w:szCs w:val="21"/>
-        </w:rPr>
         <w:t>Karena pada prinsipnya ISP dan NAP adalah sama, perbedaan hanya terletak pada skala infrastrukturnya. </w:t>
       </w:r>
     </w:p>
-    <w:p/>
-    <w:p>
-      <w:r>
-        <w:rPr>
-          <w:noProof/>
-          <w:lang w:eastAsia="id-ID"/>
-        </w:rPr>
-        <w:drawing>
-          <wp:inline distT="0" distB="0" distL="0" distR="0">
-            <wp:extent cx="4327451" cy="4883125"/>
-            <wp:effectExtent l="0" t="0" r="0" b="0"/>
-            <wp:docPr id="2" name="Picture 2"/>
-            <wp:cNvGraphicFramePr>
-              <a:graphicFrameLocks xmlns:a="http://schemas.openxmlformats.org/drawingml/2006/main" noChangeAspect="1"/>
-            </wp:cNvGraphicFramePr>
-            <a:graphic xmlns:a="http://schemas.openxmlformats.org/drawingml/2006/main">
-              <a:graphicData uri="http://schemas.openxmlformats.org/drawingml/2006/picture">
-                <pic:pic xmlns:pic="http://schemas.openxmlformats.org/drawingml/2006/picture">
-                  <pic:nvPicPr>
-                    <pic:cNvPr id="0" name="IXP.jpg"/>
-                    <pic:cNvPicPr/>
-                  </pic:nvPicPr>
-                  <pic:blipFill>
-                    <a:blip r:embed="rId10">
-                      <a:extLst>
-                        <a:ext uri="{28A0092B-C50C-407E-A947-70E740481C1C}">
-                          <a14:useLocalDpi xmlns:a14="http://schemas.microsoft.com/office/drawing/2010/main" val="0"/>
-                        </a:ext>
-                      </a:extLst>
-                    </a:blip>
-                    <a:stretch>
-                      <a:fillRect/>
-                    </a:stretch>
-                  </pic:blipFill>
-                  <pic:spPr>
-                    <a:xfrm>
-                      <a:off x="0" y="0"/>
-                      <a:ext cx="4327451" cy="4883125"/>
-                    </a:xfrm>
-                    <a:prstGeom prst="rect">
-                      <a:avLst/>
-                    </a:prstGeom>
-                  </pic:spPr>
-                </pic:pic>
-              </a:graphicData>
-            </a:graphic>
-          </wp:inline>
-        </w:drawing>
-      </w:r>
-    </w:p>
-    <w:p>
-      <w:r>
-        <w:t xml:space="preserve">Di indonesia, ada banyak sekali perusahaan </w:t>
-      </w:r>
-      <w:r>
-        <w:t>ISP</w:t>
-      </w:r>
-      <w:r>
-        <w:t>, seperti :</w:t>
+    <w:p>
+      <w:r>
+        <w:t>Di indonesia, ada banyak sekali perusahaan ISP, seperti :</w:t>
       </w:r>
     </w:p>
     <w:p>
@@ -879,11 +635,7 @@
         </w:numPr>
       </w:pPr>
       <w:r>
-        <w:lastRenderedPageBreak/>
-        <w:t xml:space="preserve">PT. </w:t>
-      </w:r>
-      <w:r>
-        <w:t>Jalawave Cakrawala</w:t>
+        <w:t>PT. Jalawave Cakrawala</w:t>
       </w:r>
     </w:p>
     <w:p>
@@ -895,10 +647,7 @@
         </w:numPr>
       </w:pPr>
       <w:r>
-        <w:t>PT. Telekomunikasi Selular</w:t>
-      </w:r>
-      <w:r>
-        <w:t xml:space="preserve"> ( TelkomSel)</w:t>
+        <w:t>PT. Telekomunikasi Selular ( TelkomSel)</w:t>
       </w:r>
     </w:p>
     <w:p>
@@ -935,7 +684,7 @@
       <w:r>
         <w:t xml:space="preserve"> bisa mengunjungi </w:t>
       </w:r>
-      <w:hyperlink r:id="rId11" w:history="1">
+      <w:hyperlink r:id="rId7" w:history="1">
         <w:r>
           <w:rPr>
             <w:rStyle w:val="Hyperlink"/>
@@ -943,208 +692,9 @@
           <w:t>http://dittel.kominfo.go.id</w:t>
         </w:r>
       </w:hyperlink>
-    </w:p>
-    <w:p>
-      <w:pPr>
-        <w:rPr>
-          <w:noProof/>
-          <w:lang w:eastAsia="id-ID"/>
-        </w:rPr>
-      </w:pPr>
-      <w:r>
-        <w:rPr>
-          <w:noProof/>
-          <w:lang w:eastAsia="id-ID"/>
-        </w:rPr>
-        <w:br w:type="page"/>
-      </w:r>
-    </w:p>
-    <w:p/>
-    <w:p>
-      <w:r>
-        <w:t xml:space="preserve">Berikut merupakan </w:t>
-      </w:r>
-      <w:r>
-        <w:t>Kabel serat</w:t>
-      </w:r>
-      <w:r>
-        <w:t xml:space="preserve"> optik</w:t>
-      </w:r>
-      <w:r>
-        <w:t xml:space="preserve"> yang ditanam di dalam tanah dan di bawah laut</w:t>
-      </w:r>
-      <w:r>
-        <w:t xml:space="preserve"> I</w:t>
-      </w:r>
-      <w:r>
-        <w:t>ndonesia</w:t>
-      </w:r>
       <w:bookmarkStart w:id="0" w:name="_GoBack"/>
       <w:bookmarkEnd w:id="0"/>
-      <w:r>
-        <w:t xml:space="preserve"> </w:t>
-      </w:r>
-      <w:r>
-        <w:t xml:space="preserve"> :</w:t>
-      </w:r>
-    </w:p>
-    <w:p>
-      <w:r>
-        <w:rPr>
-          <w:noProof/>
-          <w:lang w:eastAsia="id-ID"/>
-        </w:rPr>
-        <w:drawing>
-          <wp:inline distT="0" distB="0" distL="0" distR="0">
-            <wp:extent cx="5720080" cy="3646805"/>
-            <wp:effectExtent l="0" t="0" r="0" b="0"/>
-            <wp:docPr id="3" name="Picture 3"/>
-            <wp:cNvGraphicFramePr>
-              <a:graphicFrameLocks xmlns:a="http://schemas.openxmlformats.org/drawingml/2006/main" noChangeAspect="1"/>
-            </wp:cNvGraphicFramePr>
-            <a:graphic xmlns:a="http://schemas.openxmlformats.org/drawingml/2006/main">
-              <a:graphicData uri="http://schemas.openxmlformats.org/drawingml/2006/picture">
-                <pic:pic xmlns:pic="http://schemas.openxmlformats.org/drawingml/2006/picture">
-                  <pic:nvPicPr>
-                    <pic:cNvPr id="0" name="Picture 1"/>
-                    <pic:cNvPicPr>
-                      <a:picLocks noChangeAspect="1" noChangeArrowheads="1"/>
-                    </pic:cNvPicPr>
-                  </pic:nvPicPr>
-                  <pic:blipFill>
-                    <a:blip r:embed="rId12">
-                      <a:extLst>
-                        <a:ext uri="{28A0092B-C50C-407E-A947-70E740481C1C}">
-                          <a14:useLocalDpi xmlns:a14="http://schemas.microsoft.com/office/drawing/2010/main" val="0"/>
-                        </a:ext>
-                      </a:extLst>
-                    </a:blip>
-                    <a:srcRect/>
-                    <a:stretch>
-                      <a:fillRect/>
-                    </a:stretch>
-                  </pic:blipFill>
-                  <pic:spPr bwMode="auto">
-                    <a:xfrm>
-                      <a:off x="0" y="0"/>
-                      <a:ext cx="5720080" cy="3646805"/>
-                    </a:xfrm>
-                    <a:prstGeom prst="rect">
-                      <a:avLst/>
-                    </a:prstGeom>
-                    <a:noFill/>
-                    <a:ln>
-                      <a:noFill/>
-                    </a:ln>
-                  </pic:spPr>
-                </pic:pic>
-              </a:graphicData>
-            </a:graphic>
-          </wp:inline>
-        </w:drawing>
-      </w:r>
-    </w:p>
-    <w:p>
-      <w:r>
-        <w:br w:type="page"/>
-      </w:r>
-    </w:p>
-    <w:p/>
-    <w:p>
-      <w:r>
-        <w:t xml:space="preserve">Berikut merupakan Kabel fiber optik yang ditanam di </w:t>
-      </w:r>
-      <w:r>
-        <w:t>seluruh dunia</w:t>
-      </w:r>
-      <w:r>
-        <w:t xml:space="preserve"> </w:t>
-      </w:r>
-      <w:r>
-        <w:t>(Internet Backbone)</w:t>
-      </w:r>
-      <w:r>
-        <w:t>:</w:t>
-      </w:r>
-    </w:p>
-    <w:p>
-      <w:r>
-        <w:rPr>
-          <w:noProof/>
-          <w:lang w:eastAsia="id-ID"/>
-        </w:rPr>
-        <w:drawing>
-          <wp:inline distT="0" distB="0" distL="0" distR="0">
-            <wp:extent cx="5731510" cy="4125595"/>
-            <wp:effectExtent l="0" t="0" r="2540" b="8255"/>
-            <wp:docPr id="9" name="Picture 9"/>
-            <wp:cNvGraphicFramePr>
-              <a:graphicFrameLocks xmlns:a="http://schemas.openxmlformats.org/drawingml/2006/main" noChangeAspect="1"/>
-            </wp:cNvGraphicFramePr>
-            <a:graphic xmlns:a="http://schemas.openxmlformats.org/drawingml/2006/main">
-              <a:graphicData uri="http://schemas.openxmlformats.org/drawingml/2006/picture">
-                <pic:pic xmlns:pic="http://schemas.openxmlformats.org/drawingml/2006/picture">
-                  <pic:nvPicPr>
-                    <pic:cNvPr id="0" name="cable_map_big.gif"/>
-                    <pic:cNvPicPr/>
-                  </pic:nvPicPr>
-                  <pic:blipFill>
-                    <a:blip r:embed="rId13">
-                      <a:extLst>
-                        <a:ext uri="{28A0092B-C50C-407E-A947-70E740481C1C}">
-                          <a14:useLocalDpi xmlns:a14="http://schemas.microsoft.com/office/drawing/2010/main" val="0"/>
-                        </a:ext>
-                      </a:extLst>
-                    </a:blip>
-                    <a:stretch>
-                      <a:fillRect/>
-                    </a:stretch>
-                  </pic:blipFill>
-                  <pic:spPr>
-                    <a:xfrm>
-                      <a:off x="0" y="0"/>
-                      <a:ext cx="5731510" cy="4125595"/>
-                    </a:xfrm>
-                    <a:prstGeom prst="rect">
-                      <a:avLst/>
-                    </a:prstGeom>
-                  </pic:spPr>
-                </pic:pic>
-              </a:graphicData>
-            </a:graphic>
-          </wp:inline>
-        </w:drawing>
-      </w:r>
-    </w:p>
-    <w:p>
-      <w:r>
-        <w:t>Untuk melihat kabel serat</w:t>
-      </w:r>
-      <w:r>
-        <w:t xml:space="preserve"> optik yang ditanam di seluru</w:t>
-      </w:r>
-      <w:r>
-        <w:t>h dunia</w:t>
-      </w:r>
-      <w:r>
-        <w:t xml:space="preserve"> atau Internet Backbone</w:t>
-      </w:r>
-      <w:r>
-        <w:t>, bisa mengunjungi situs :</w:t>
-      </w:r>
-    </w:p>
-    <w:p>
-      <w:hyperlink r:id="rId14" w:history="1">
-        <w:r>
-          <w:rPr>
-            <w:rStyle w:val="Hyperlink"/>
-          </w:rPr>
-          <w:t>http://cablemap.info/</w:t>
-        </w:r>
-      </w:hyperlink>
-    </w:p>
-    <w:p/>
-    <w:p/>
+    </w:p>
     <w:sectPr>
       <w:pgSz w:w="11906" w:h="16838"/>
       <w:pgMar w:top="1440" w:right="1440" w:bottom="1440" w:left="1440" w:header="708" w:footer="708" w:gutter="0"/>

</xml_diff>